<commit_message>
Helt klart nu Designdokument
nu så ja, borttagining av textmall
</commit_message>
<xml_diff>
--- a/Dokument/GPSVE_designdokument.docx
+++ b/Dokument/GPSVE_designdokument.docx
@@ -84,13 +84,23 @@
           <w:lang w:val="en-US"/>
         </w:rPr>
       </w:pPr>
+      <w:proofErr w:type="spellStart"/>
       <w:r>
         <w:rPr>
           <w:b/>
           <w:sz w:val="36"/>
           <w:lang w:val="en-US"/>
         </w:rPr>
-        <w:t xml:space="preserve">Grupp </w:t>
+        <w:t>Grupp</w:t>
+      </w:r>
+      <w:proofErr w:type="spellEnd"/>
+      <w:r>
+        <w:rPr>
+          <w:b/>
+          <w:sz w:val="36"/>
+          <w:lang w:val="en-US"/>
+        </w:rPr>
+        <w:t xml:space="preserve"> </w:t>
       </w:r>
       <w:r>
         <w:rPr>
@@ -1268,54 +1278,10 @@
         <w:t xml:space="preserve"> </w:t>
       </w:r>
     </w:p>
-    <w:p/>
-    <w:p>
-      <w:pPr>
-        <w:pStyle w:val="Rubrik1"/>
-      </w:pPr>
-      <w:bookmarkStart w:id="3" w:name="_Toc480553842"/>
-      <w:r>
-        <w:t>Ordlista</w:t>
-      </w:r>
+    <w:p>
+      <w:bookmarkStart w:id="3" w:name="_GoBack"/>
       <w:bookmarkEnd w:id="3"/>
     </w:p>
-    <w:p>
-      <w:r>
-        <w:t>&lt;ord&gt;</w:t>
-      </w:r>
-      <w:r>
-        <w:tab/>
-        <w:t>&lt;förklaring&gt;</w:t>
-      </w:r>
-    </w:p>
-    <w:p>
-      <w:r>
-        <w:t>&lt;ord&gt;</w:t>
-      </w:r>
-      <w:r>
-        <w:tab/>
-        <w:t>&lt;förklaring&gt;</w:t>
-      </w:r>
-    </w:p>
-    <w:p/>
-    <w:p>
-      <w:r>
-        <w:t>[Ta upp förkortningar och uttryck som används i dokumentet och som kanske inte är självklara för en läsare som inte är insatt i projektet. Tänk också på att ta upp begrepp som skulle vara svåra att förstå för en läsare som skulle kunna vara en presumtiv ku</w:t>
-      </w:r>
-      <w:r>
-        <w:t>nd eller referensperson i form a</w:t>
-      </w:r>
-      <w:r>
-        <w:t>v exempelvis slutanvändare.</w:t>
-      </w:r>
-      <w:r>
-        <w:t xml:space="preserve"> Ordlistan ska ordnas i bokstavsordning.</w:t>
-      </w:r>
-      <w:r>
-        <w:t>]</w:t>
-      </w:r>
-    </w:p>
-    <w:p/>
     <w:p/>
     <w:p/>
     <w:p>
@@ -1399,8 +1365,6 @@
           </wp:inline>
         </w:drawing>
       </w:r>
-      <w:bookmarkStart w:id="5" w:name="_GoBack"/>
-      <w:bookmarkEnd w:id="5"/>
     </w:p>
     <w:p/>
     <w:p>
@@ -1417,38 +1381,138 @@
       </w:r>
     </w:p>
     <w:p>
-      <w:r>
-        <w:t>MainActivity: Representerar Applikationens första aktivitet. När programmet startas så är det MainActivity klassen som visas och där väljer användaren vilken funktion som skall köras. Klassens syfte är applikationens startsida.</w:t>
+      <w:proofErr w:type="spellStart"/>
+      <w:r>
+        <w:t>MainActivity</w:t>
+      </w:r>
+      <w:proofErr w:type="spellEnd"/>
+      <w:r>
+        <w:t xml:space="preserve">: Representerar Applikationens första aktivitet. När programmet startas så är det </w:t>
+      </w:r>
+      <w:proofErr w:type="spellStart"/>
+      <w:r>
+        <w:t>MainActivity</w:t>
+      </w:r>
+      <w:proofErr w:type="spellEnd"/>
+      <w:r>
+        <w:t xml:space="preserve"> klassen som visas och där väljer användaren vilken funktion som skall köras. Klassens syfte är applikationens startsida.</w:t>
       </w:r>
     </w:p>
     <w:p/>
     <w:p>
-      <w:r>
-        <w:t xml:space="preserve">PatternActivity: Representerar klassens andra aktivitet. </w:t>
-      </w:r>
-      <w:r>
-        <w:t>Här visas den funktion som väljs i MainActivity. Är alltså klassen som visar applikationens mönster i fönster.</w:t>
+      <w:proofErr w:type="spellStart"/>
+      <w:r>
+        <w:t>PatternActivity</w:t>
+      </w:r>
+      <w:proofErr w:type="spellEnd"/>
+      <w:r>
+        <w:t xml:space="preserve">: Representerar klassens andra aktivitet. </w:t>
+      </w:r>
+      <w:r>
+        <w:t xml:space="preserve">Här visas den funktion som väljs i </w:t>
+      </w:r>
+      <w:proofErr w:type="spellStart"/>
+      <w:r>
+        <w:t>MainActivity</w:t>
+      </w:r>
+      <w:proofErr w:type="spellEnd"/>
+      <w:r>
+        <w:t>. Är alltså klassen som visar applikationens mönster i fönster.</w:t>
       </w:r>
     </w:p>
     <w:p/>
     <w:p>
-      <w:r>
-        <w:t>SoundConverter: Omvandlar ljud till bytes för det ljud som spelas upp i mobilen. Syftet med klassen är satt sedan använda sig av den omvandlade data till att rita upp mönstren.</w:t>
+      <w:proofErr w:type="spellStart"/>
+      <w:r>
+        <w:t>SoundConverter</w:t>
+      </w:r>
+      <w:proofErr w:type="spellEnd"/>
+      <w:r>
+        <w:t>: Omvandlar ljud till bytes för det ljud som spelas upp i mobilen. Syftet med klassen är satt sedan använda sig av den omvandlade data till att rita upp mönstren.</w:t>
       </w:r>
     </w:p>
     <w:p/>
     <w:p>
-      <w:r>
-        <w:t>GPSVEVisualizer: Är klassen som ritar mönstren som vissas i PatternActivity. Valet av mönster/pattern görs alltså i MainActivity.</w:t>
+      <w:proofErr w:type="spellStart"/>
+      <w:r>
+        <w:t>GPSVEVisualizer</w:t>
+      </w:r>
+      <w:proofErr w:type="spellEnd"/>
+      <w:r>
+        <w:t xml:space="preserve">: Är klassen som ritar mönstren som vissas i </w:t>
+      </w:r>
+      <w:proofErr w:type="spellStart"/>
+      <w:r>
+        <w:t>PatternActivity</w:t>
+      </w:r>
+      <w:proofErr w:type="spellEnd"/>
+      <w:r>
+        <w:t>. Valet av mönster/</w:t>
+      </w:r>
+      <w:proofErr w:type="spellStart"/>
+      <w:r>
+        <w:t>pattern</w:t>
+      </w:r>
+      <w:proofErr w:type="spellEnd"/>
+      <w:r>
+        <w:t xml:space="preserve"> görs alltså i </w:t>
+      </w:r>
+      <w:proofErr w:type="spellStart"/>
+      <w:r>
+        <w:t>MainActivity</w:t>
+      </w:r>
+      <w:proofErr w:type="spellEnd"/>
+      <w:r>
+        <w:t>.</w:t>
       </w:r>
     </w:p>
     <w:p/>
     <w:p>
       <w:r>
-        <w:t>Pattern1-4: Är mön</w:t>
-      </w:r>
-      <w:r>
-        <w:t>strena som avändaren väljer i MainActivity. Syftet med Pattern1-4 är att användaren kan välja mellan 1-4 olika mönster som ska visas i PatternActivity.</w:t>
+        <w:t xml:space="preserve">Pattern1-4: Är </w:t>
+      </w:r>
+      <w:proofErr w:type="spellStart"/>
+      <w:r>
+        <w:t>mön</w:t>
+      </w:r>
+      <w:r>
+        <w:t>strena</w:t>
+      </w:r>
+      <w:proofErr w:type="spellEnd"/>
+      <w:r>
+        <w:t xml:space="preserve"> som </w:t>
+      </w:r>
+      <w:proofErr w:type="spellStart"/>
+      <w:r>
+        <w:t>avändaren</w:t>
+      </w:r>
+      <w:proofErr w:type="spellEnd"/>
+      <w:r>
+        <w:t xml:space="preserve"> väljer i </w:t>
+      </w:r>
+      <w:proofErr w:type="spellStart"/>
+      <w:r>
+        <w:t>MainActivity</w:t>
+      </w:r>
+      <w:proofErr w:type="spellEnd"/>
+      <w:r>
+        <w:t xml:space="preserve">. Syftet med Pattern1-4 är att användaren kan välja mellan </w:t>
+      </w:r>
+      <w:proofErr w:type="gramStart"/>
+      <w:r>
+        <w:t>1-4</w:t>
+      </w:r>
+      <w:proofErr w:type="gramEnd"/>
+      <w:r>
+        <w:t xml:space="preserve"> olika mönster som ska visas i </w:t>
+      </w:r>
+      <w:proofErr w:type="spellStart"/>
+      <w:r>
+        <w:t>PatternActivity</w:t>
+      </w:r>
+      <w:proofErr w:type="spellEnd"/>
+      <w:r>
+        <w:t>.</w:t>
       </w:r>
     </w:p>
     <w:p/>
@@ -1475,12 +1539,12 @@
       <w:pPr>
         <w:pStyle w:val="Rubrik1"/>
       </w:pPr>
-      <w:bookmarkStart w:id="6" w:name="_Toc480553844"/>
+      <w:bookmarkStart w:id="5" w:name="_Toc480553844"/>
       <w:r>
         <w:lastRenderedPageBreak/>
         <w:t>Användningsfallsdiagram</w:t>
       </w:r>
-      <w:bookmarkEnd w:id="6"/>
+      <w:bookmarkEnd w:id="5"/>
     </w:p>
     <w:p>
       <w:r>
@@ -1530,15 +1594,23 @@
       <w:pPr>
         <w:pStyle w:val="Rubrik2"/>
       </w:pPr>
-      <w:bookmarkStart w:id="7" w:name="_Toc480553845"/>
+      <w:bookmarkStart w:id="6" w:name="_Toc480553845"/>
       <w:r>
         <w:t>Scenarion/Användningsfallsbeskrivningar</w:t>
       </w:r>
-      <w:bookmarkEnd w:id="7"/>
-    </w:p>
-    <w:p>
-      <w:r>
-        <w:t>Var användningsfall beskrivs nedan med en text som förklarar vad en avändare kan förväntas göra i varje fall.</w:t>
+      <w:bookmarkEnd w:id="6"/>
+    </w:p>
+    <w:p>
+      <w:r>
+        <w:t xml:space="preserve">Var användningsfall beskrivs nedan med en text som förklarar vad en </w:t>
+      </w:r>
+      <w:proofErr w:type="spellStart"/>
+      <w:r>
+        <w:t>avändare</w:t>
+      </w:r>
+      <w:proofErr w:type="spellEnd"/>
+      <w:r>
+        <w:t xml:space="preserve"> kan förväntas göra i varje fall.</w:t>
       </w:r>
     </w:p>
     <w:p/>
@@ -1583,7 +1655,15 @@
     </w:p>
     <w:p>
       <w:r>
-        <w:t>Användaren kan via produkten skicka bilden till en tv som har en chromecast inkopplad. Detta möjligör så att mönstret visas på en större skärm.</w:t>
+        <w:t xml:space="preserve">Användaren kan via produkten skicka bilden till en tv som har en chromecast inkopplad. Detta </w:t>
+      </w:r>
+      <w:proofErr w:type="spellStart"/>
+      <w:r>
+        <w:t>möjligör</w:t>
+      </w:r>
+      <w:proofErr w:type="spellEnd"/>
+      <w:r>
+        <w:t xml:space="preserve"> så att mönstret visas på en större skärm.</w:t>
       </w:r>
     </w:p>
     <w:p/>
@@ -1607,12 +1687,12 @@
       <w:pPr>
         <w:pStyle w:val="Rubrik1"/>
       </w:pPr>
-      <w:bookmarkStart w:id="8" w:name="_Toc480553846"/>
+      <w:bookmarkStart w:id="7" w:name="_Toc480553846"/>
       <w:r>
         <w:lastRenderedPageBreak/>
         <w:t>Användargränssnitt</w:t>
       </w:r>
-      <w:bookmarkEnd w:id="8"/>
+      <w:bookmarkEnd w:id="7"/>
     </w:p>
     <w:p>
       <w:r>
@@ -1720,12 +1800,12 @@
       <w:pPr>
         <w:pStyle w:val="Rubrik1"/>
       </w:pPr>
-      <w:bookmarkStart w:id="9" w:name="_Toc480553847"/>
+      <w:bookmarkStart w:id="8" w:name="_Toc480553847"/>
       <w:r>
         <w:lastRenderedPageBreak/>
         <w:t>Diagram/skiss</w:t>
       </w:r>
-      <w:bookmarkEnd w:id="9"/>
+      <w:bookmarkEnd w:id="8"/>
     </w:p>
     <w:p/>
     <w:p>
@@ -1923,7 +2003,7 @@
             <w:sz w:val="20"/>
             <w:szCs w:val="20"/>
           </w:rPr>
-          <w:t>6</w:t>
+          <w:t>7</w:t>
         </w:r>
         <w:r>
           <w:rPr>
@@ -1980,6 +2060,7 @@
         <w:lang w:val="en-US"/>
       </w:rPr>
     </w:pPr>
+    <w:proofErr w:type="spellStart"/>
     <w:r>
       <w:rPr>
         <w:rFonts w:cs="Times New Roman"/>
@@ -2025,6 +2106,7 @@
       </w:rPr>
       <w:t>t</w:t>
     </w:r>
+    <w:proofErr w:type="spellEnd"/>
     <w:r>
       <w:rPr>
         <w:rFonts w:cs="Times New Roman"/>
@@ -4137,7 +4219,7 @@
 </file>
 
 <file path=customXml/itemProps1.xml><?xml version="1.0" encoding="utf-8"?>
-<ds:datastoreItem xmlns:ds="http://schemas.openxmlformats.org/officeDocument/2006/customXml" ds:itemID="{7108915B-8614-41DB-8EFD-CC2DA01BFBDE}">
+<ds:datastoreItem xmlns:ds="http://schemas.openxmlformats.org/officeDocument/2006/customXml" ds:itemID="{A436466F-B3A8-4989-A5B2-8D8D43391FA8}">
   <ds:schemaRefs>
     <ds:schemaRef ds:uri="http://schemas.openxmlformats.org/officeDocument/2006/bibliography"/>
   </ds:schemaRefs>

</xml_diff>